<commit_message>
mango can change the world LOL
</commit_message>
<xml_diff>
--- a/indiv_content.docx
+++ b/indiv_content.docx
@@ -281,8 +281,6 @@
           <w:szCs w:val="52"/>
         </w:rPr>
       </w:pPr>
-      <w:bookmarkStart w:id="0" w:name="_GoBack"/>
-      <w:bookmarkEnd w:id="0"/>
       <w:r>
         <w:rPr>
           <w:rFonts w:asciiTheme="majorBidi" w:hAnsiTheme="majorBidi" w:cs="Angsana New"/>
@@ -3290,16 +3288,31 @@
           <w:u w:val="single"/>
         </w:rPr>
       </w:pPr>
-      <w:r>
-        <w:rPr>
-          <w:rFonts w:asciiTheme="majorBidi" w:hAnsiTheme="majorBidi" w:cstheme="majorBidi" w:hint="cs"/>
+    </w:p>
+    <w:p>
+      <w:pPr>
+        <w:rPr>
+          <w:rFonts w:asciiTheme="majorBidi" w:hAnsiTheme="majorBidi" w:cstheme="majorBidi"/>
           <w:b/>
           <w:bCs/>
           <w:sz w:val="40"/>
           <w:szCs w:val="44"/>
           <w:u w:val="single"/>
-          <w:cs/>
-        </w:rPr>
+        </w:rPr>
+      </w:pPr>
+      <w:bookmarkStart w:id="0" w:name="_GoBack"/>
+      <w:bookmarkEnd w:id="0"/>
+      <w:r>
+        <w:rPr>
+          <w:rFonts w:asciiTheme="majorBidi" w:hAnsiTheme="majorBidi" w:cstheme="majorBidi" w:hint="cs"/>
+          <w:b/>
+          <w:bCs/>
+          <w:sz w:val="40"/>
+          <w:szCs w:val="44"/>
+          <w:u w:val="single"/>
+          <w:cs/>
+        </w:rPr>
+        <w:lastRenderedPageBreak/>
         <w:t>การประยุกต์ต่อในงานหุ่นยนต์เก็บมะม่วง</w:t>
       </w:r>
     </w:p>
@@ -3318,7 +3331,6 @@
           <w:szCs w:val="44"/>
           <w:cs/>
         </w:rPr>
-        <w:lastRenderedPageBreak/>
         <w:tab/>
       </w:r>
       <w:r>

</xml_diff>